<commit_message>
Added Figure 11 powerpoint file
</commit_message>
<xml_diff>
--- a/assembly/Submission/17-0266FR.docx
+++ b/assembly/Submission/17-0266FR.docx
@@ -574,21 +574,7 @@
         <w:rPr>
           <w:rFonts w:ascii="Arial" w:eastAsia="Arial" w:hAnsi="Arial"/>
         </w:rPr>
-        <w:t xml:space="preserve">Dear Professor Antonio </w:t>
-      </w:r>
-      <w:proofErr w:type="spellStart"/>
-      <w:r>
-        <w:rPr>
-          <w:rFonts w:ascii="Arial" w:eastAsia="Arial" w:hAnsi="Arial"/>
-        </w:rPr>
-        <w:t>Bicchi</w:t>
-      </w:r>
-      <w:proofErr w:type="spellEnd"/>
-      <w:r>
-        <w:rPr>
-          <w:rFonts w:ascii="Arial" w:eastAsia="Arial" w:hAnsi="Arial"/>
-        </w:rPr>
-        <w:t>,</w:t>
+        <w:t>Dear Professor Antonio Bicchi,</w:t>
       </w:r>
     </w:p>
     <w:p>
@@ -1477,6 +1463,15 @@
         </w:rPr>
         <w:t>Some specific comments on this version are the following:</w:t>
       </w:r>
+      <w:r>
+        <w:rPr>
+          <w:rFonts w:ascii="Arial" w:hAnsi="Arial" w:cs="Arial"/>
+          <w:color w:val="0000FF"/>
+          <w:sz w:val="18"/>
+          <w:szCs w:val="18"/>
+        </w:rPr>
+        <w:t>”</w:t>
+      </w:r>
     </w:p>
     <w:p>
       <w:pPr>
@@ -1593,6 +1588,15 @@
           <w:szCs w:val="18"/>
         </w:rPr>
         <w:t>mentioned.</w:t>
+      </w:r>
+      <w:r>
+        <w:rPr>
+          <w:rFonts w:ascii="Arial" w:hAnsi="Arial" w:cs="Arial"/>
+          <w:color w:val="0000FF"/>
+          <w:sz w:val="18"/>
+          <w:szCs w:val="18"/>
+        </w:rPr>
+        <w:t>”</w:t>
       </w:r>
     </w:p>
     <w:p>
@@ -3498,27 +3502,7 @@
           <w:sz w:val="18"/>
           <w:szCs w:val="18"/>
         </w:rPr>
-        <w:t xml:space="preserve">the particles </w:t>
-      </w:r>
-      <w:proofErr w:type="gramStart"/>
-      <w:r>
-        <w:rPr>
-          <w:rFonts w:ascii="Arial" w:hAnsi="Arial" w:cs="Arial"/>
-          <w:color w:val="0000FF"/>
-          <w:sz w:val="18"/>
-          <w:szCs w:val="18"/>
-        </w:rPr>
-        <w:t>is</w:t>
-      </w:r>
-      <w:proofErr w:type="gramEnd"/>
-      <w:r>
-        <w:rPr>
-          <w:rFonts w:ascii="Arial" w:hAnsi="Arial" w:cs="Arial"/>
-          <w:color w:val="0000FF"/>
-          <w:sz w:val="18"/>
-          <w:szCs w:val="18"/>
-        </w:rPr>
-        <w:t xml:space="preserve"> jerky. That </w:t>
+        <w:t xml:space="preserve">the particles is jerky. That </w:t>
       </w:r>
       <w:r>
         <w:rPr>
@@ -4847,6 +4831,15 @@
         </w:rPr>
         <w:t>tile.</w:t>
       </w:r>
+      <w:r>
+        <w:rPr>
+          <w:rFonts w:ascii="Arial" w:hAnsi="Arial" w:cs="Arial"/>
+          <w:color w:val="0000FF"/>
+          <w:sz w:val="18"/>
+          <w:szCs w:val="18"/>
+        </w:rPr>
+        <w:t>”</w:t>
+      </w:r>
     </w:p>
     <w:p>
       <w:pPr>
@@ -4985,81 +4978,90 @@
           <w:szCs w:val="18"/>
         </w:rPr>
       </w:pPr>
+      <w:r>
+        <w:rPr>
+          <w:rFonts w:ascii="Arial" w:eastAsia="Arial" w:hAnsi="Arial"/>
+        </w:rPr>
+        <w:lastRenderedPageBreak/>
+        <w:t>[R3: 3] “</w:t>
+      </w:r>
+      <w:r>
+        <w:rPr>
+          <w:rFonts w:ascii="Arial" w:hAnsi="Arial" w:cs="Arial"/>
+          <w:color w:val="0000FF"/>
+          <w:sz w:val="18"/>
+          <w:szCs w:val="18"/>
+        </w:rPr>
+        <w:t>In II-A, particle and robot were u</w:t>
+      </w:r>
+      <w:r>
+        <w:rPr>
+          <w:rFonts w:ascii="Arial" w:hAnsi="Arial" w:cs="Arial"/>
+          <w:color w:val="0000FF"/>
+          <w:sz w:val="18"/>
+          <w:szCs w:val="18"/>
+        </w:rPr>
+        <w:t xml:space="preserve">sed interchangeably in the same </w:t>
+      </w:r>
+      <w:r>
+        <w:rPr>
+          <w:rFonts w:ascii="Arial" w:hAnsi="Arial" w:cs="Arial"/>
+          <w:color w:val="0000FF"/>
+          <w:sz w:val="18"/>
+          <w:szCs w:val="18"/>
+        </w:rPr>
+        <w:t xml:space="preserve">sentence. It would be better to stick </w:t>
+      </w:r>
+    </w:p>
+    <w:p>
+      <w:pPr>
+        <w:pStyle w:val="PlainText"/>
+        <w:ind w:left="720"/>
+        <w:rPr>
+          <w:rFonts w:ascii="Arial" w:hAnsi="Arial" w:cs="Arial"/>
+          <w:color w:val="0000FF"/>
+          <w:sz w:val="18"/>
+          <w:szCs w:val="18"/>
+        </w:rPr>
+      </w:pPr>
+      <w:r>
+        <w:rPr>
+          <w:rFonts w:ascii="Arial" w:hAnsi="Arial" w:cs="Arial"/>
+          <w:color w:val="0000FF"/>
+          <w:sz w:val="18"/>
+          <w:szCs w:val="18"/>
+        </w:rPr>
+        <w:t xml:space="preserve"> </w:t>
+      </w:r>
+      <w:r>
+        <w:rPr>
+          <w:rFonts w:ascii="Arial" w:hAnsi="Arial" w:cs="Arial"/>
+          <w:color w:val="0000FF"/>
+          <w:sz w:val="18"/>
+          <w:szCs w:val="18"/>
+        </w:rPr>
+        <w:t xml:space="preserve">with one term, at least in a </w:t>
+      </w:r>
+      <w:r>
+        <w:rPr>
+          <w:rFonts w:ascii="Arial" w:hAnsi="Arial" w:cs="Arial"/>
+          <w:color w:val="0000FF"/>
+          <w:sz w:val="18"/>
+          <w:szCs w:val="18"/>
+        </w:rPr>
+        <w:t>single sentence.</w:t>
+      </w:r>
+      <w:r>
+        <w:rPr>
+          <w:rFonts w:ascii="Arial" w:hAnsi="Arial" w:cs="Arial"/>
+          <w:color w:val="0000FF"/>
+          <w:sz w:val="18"/>
+          <w:szCs w:val="18"/>
+        </w:rPr>
+        <w:t>”</w:t>
+      </w:r>
       <w:bookmarkStart w:id="6" w:name="_GoBack"/>
       <w:bookmarkEnd w:id="6"/>
-      <w:r>
-        <w:rPr>
-          <w:rFonts w:ascii="Arial" w:eastAsia="Arial" w:hAnsi="Arial"/>
-        </w:rPr>
-        <w:lastRenderedPageBreak/>
-        <w:t>[R3: 3] “</w:t>
-      </w:r>
-      <w:r>
-        <w:rPr>
-          <w:rFonts w:ascii="Arial" w:hAnsi="Arial" w:cs="Arial"/>
-          <w:color w:val="0000FF"/>
-          <w:sz w:val="18"/>
-          <w:szCs w:val="18"/>
-        </w:rPr>
-        <w:t>In II-A, particle and robot were u</w:t>
-      </w:r>
-      <w:r>
-        <w:rPr>
-          <w:rFonts w:ascii="Arial" w:hAnsi="Arial" w:cs="Arial"/>
-          <w:color w:val="0000FF"/>
-          <w:sz w:val="18"/>
-          <w:szCs w:val="18"/>
-        </w:rPr>
-        <w:t xml:space="preserve">sed interchangeably in the same </w:t>
-      </w:r>
-      <w:r>
-        <w:rPr>
-          <w:rFonts w:ascii="Arial" w:hAnsi="Arial" w:cs="Arial"/>
-          <w:color w:val="0000FF"/>
-          <w:sz w:val="18"/>
-          <w:szCs w:val="18"/>
-        </w:rPr>
-        <w:t xml:space="preserve">sentence. It would be better to stick </w:t>
-      </w:r>
-    </w:p>
-    <w:p>
-      <w:pPr>
-        <w:pStyle w:val="PlainText"/>
-        <w:ind w:left="720"/>
-        <w:rPr>
-          <w:rFonts w:ascii="Arial" w:hAnsi="Arial" w:cs="Arial"/>
-          <w:color w:val="0000FF"/>
-          <w:sz w:val="18"/>
-          <w:szCs w:val="18"/>
-        </w:rPr>
-      </w:pPr>
-      <w:r>
-        <w:rPr>
-          <w:rFonts w:ascii="Arial" w:hAnsi="Arial" w:cs="Arial"/>
-          <w:color w:val="0000FF"/>
-          <w:sz w:val="18"/>
-          <w:szCs w:val="18"/>
-        </w:rPr>
-        <w:t xml:space="preserve"> </w:t>
-      </w:r>
-      <w:r>
-        <w:rPr>
-          <w:rFonts w:ascii="Arial" w:hAnsi="Arial" w:cs="Arial"/>
-          <w:color w:val="0000FF"/>
-          <w:sz w:val="18"/>
-          <w:szCs w:val="18"/>
-        </w:rPr>
-        <w:t xml:space="preserve">with one term, at least in a </w:t>
-      </w:r>
-      <w:r>
-        <w:rPr>
-          <w:rFonts w:ascii="Arial" w:hAnsi="Arial" w:cs="Arial"/>
-          <w:color w:val="0000FF"/>
-          <w:sz w:val="18"/>
-          <w:szCs w:val="18"/>
-        </w:rPr>
-        <w:t>single sentence.</w:t>
-      </w:r>
     </w:p>
     <w:p>
       <w:pPr>

</xml_diff>

<commit_message>
Updated paper and response document
</commit_message>
<xml_diff>
--- a/assembly/Submission/17-0266FR.docx
+++ b/assembly/Submission/17-0266FR.docx
@@ -86,7 +86,7 @@
                         <a:effectLst/>
                         <a:extLst>
                           <a:ext uri="{C572A759-6A51-4108-AA02-DFA0A04FC94B}">
-                            <ma14:wrappingTextBoxFlag xmlns:ma14="http://schemas.microsoft.com/office/mac/drawingml/2011/main" xmlns:w="http://schemas.openxmlformats.org/wordprocessingml/2006/main" xmlns:w10="urn:schemas-microsoft-com:office:word" xmlns:v="urn:schemas-microsoft-com:vml" xmlns:o="urn:schemas-microsoft-com:office:office" xmlns:mv="urn:schemas-microsoft-com:mac:vml" xmlns:mo="http://schemas.microsoft.com/office/mac/office/2008/main" xmlns=""/>
+                            <ma14:wrappingTextBoxFlag xmlns="" xmlns:mo="http://schemas.microsoft.com/office/mac/office/2008/main" xmlns:mv="urn:schemas-microsoft-com:mac:vml" xmlns:o="urn:schemas-microsoft-com:office:office" xmlns:v="urn:schemas-microsoft-com:vml" xmlns:w10="urn:schemas-microsoft-com:office:word" xmlns:w="http://schemas.openxmlformats.org/wordprocessingml/2006/main" xmlns:ma14="http://schemas.microsoft.com/office/mac/drawingml/2011/main"/>
                           </a:ext>
                         </a:extLst>
                       </wps:spPr>
@@ -1704,13 +1704,7 @@
         <w:rPr>
           <w:rFonts w:ascii="Arial" w:eastAsia="Arial" w:hAnsi="Arial"/>
         </w:rPr>
-        <w:t>[R2: 3</w:t>
-      </w:r>
-      <w:r>
-        <w:rPr>
-          <w:rFonts w:ascii="Arial" w:eastAsia="Arial" w:hAnsi="Arial"/>
-        </w:rPr>
-        <w:t>] “</w:t>
+        <w:t>[R2: 3] “</w:t>
       </w:r>
       <w:r>
         <w:rPr>
@@ -2098,12 +2092,8 @@
           <w:szCs w:val="18"/>
         </w:rPr>
       </w:pPr>
-      <w:r>
-        <w:rPr>
-          <w:rFonts w:ascii="Courier New" w:hAnsi="Courier New" w:cs="Courier New"/>
-        </w:rPr>
-        <w:t xml:space="preserve"> </w:t>
-      </w:r>
+      <w:bookmarkStart w:id="5" w:name="_GoBack"/>
+      <w:bookmarkEnd w:id="5"/>
       <w:r>
         <w:rPr>
           <w:rFonts w:ascii="Arial" w:hAnsi="Arial" w:cs="Arial"/>
@@ -2112,7 +2102,7 @@
           <w:sz w:val="18"/>
           <w:szCs w:val="18"/>
         </w:rPr>
-        <w:t xml:space="preserve">The person doing the </w:t>
+        <w:t>T</w:t>
       </w:r>
       <w:r>
         <w:rPr>
@@ -2122,7 +2112,7 @@
           <w:sz w:val="18"/>
           <w:szCs w:val="18"/>
         </w:rPr>
-        <w:t xml:space="preserve">hardware </w:t>
+        <w:t xml:space="preserve">he person doing the </w:t>
       </w:r>
       <w:r>
         <w:rPr>
@@ -2132,7 +2122,7 @@
           <w:sz w:val="18"/>
           <w:szCs w:val="18"/>
         </w:rPr>
-        <w:t>experiment is performing an</w:t>
+        <w:t xml:space="preserve">hardware </w:t>
       </w:r>
       <w:r>
         <w:rPr>
@@ -2142,7 +2132,7 @@
           <w:sz w:val="18"/>
           <w:szCs w:val="18"/>
         </w:rPr>
-        <w:t xml:space="preserve"> internship in Korea</w:t>
+        <w:t>experiment is performing an</w:t>
       </w:r>
       <w:r>
         <w:rPr>
@@ -2152,14 +2142,9 @@
           <w:sz w:val="18"/>
           <w:szCs w:val="18"/>
         </w:rPr>
-        <w:t xml:space="preserve">, so we’ll not be able </w:t>
-      </w:r>
-    </w:p>
-    <w:p>
-      <w:pPr>
-        <w:pStyle w:val="PlainText"/>
-        <w:ind w:left="720"/>
-        <w:jc w:val="both"/>
+        <w:t xml:space="preserve"> internship in Korea</w:t>
+      </w:r>
+      <w:r>
         <w:rPr>
           <w:rFonts w:ascii="Arial" w:hAnsi="Arial" w:cs="Arial"/>
           <w:i/>
@@ -2167,8 +2152,14 @@
           <w:sz w:val="18"/>
           <w:szCs w:val="18"/>
         </w:rPr>
-      </w:pPr>
-      <w:r>
+        <w:t xml:space="preserve">, so we’ll not be able </w:t>
+      </w:r>
+    </w:p>
+    <w:p>
+      <w:pPr>
+        <w:pStyle w:val="PlainText"/>
+        <w:ind w:left="720"/>
+        <w:jc w:val="both"/>
         <w:rPr>
           <w:rFonts w:ascii="Arial" w:hAnsi="Arial" w:cs="Arial"/>
           <w:i/>
@@ -2176,8 +2167,7 @@
           <w:sz w:val="18"/>
           <w:szCs w:val="18"/>
         </w:rPr>
-        <w:t xml:space="preserve"> </w:t>
-      </w:r>
+      </w:pPr>
       <w:r>
         <w:rPr>
           <w:rFonts w:ascii="Arial" w:hAnsi="Arial" w:cs="Arial"/>
@@ -3306,7 +3296,7 @@
           <w:szCs w:val="18"/>
         </w:rPr>
       </w:pPr>
-      <w:bookmarkStart w:id="5" w:name="_Hlk483906149"/>
+      <w:bookmarkStart w:id="6" w:name="_Hlk483906149"/>
       <w:r>
         <w:rPr>
           <w:rFonts w:ascii="Arial" w:eastAsia="Arial" w:hAnsi="Arial"/>
@@ -3315,7 +3305,7 @@
         </w:rPr>
         <w:t>Comments by Reviewer 3</w:t>
       </w:r>
-      <w:bookmarkEnd w:id="5"/>
+      <w:bookmarkEnd w:id="6"/>
     </w:p>
     <w:p>
       <w:pPr>
@@ -5060,8 +5050,6 @@
         </w:rPr>
         <w:t>”</w:t>
       </w:r>
-      <w:bookmarkStart w:id="6" w:name="_GoBack"/>
-      <w:bookmarkEnd w:id="6"/>
     </w:p>
     <w:p>
       <w:pPr>

</xml_diff>